<commit_message>
Documentation & Admin Page minor fix
- Complete Documentation rework to be  fully complete
- Minor Admin page role fix and system integration
</commit_message>
<xml_diff>
--- a/Documentation/MoSCoW Analysis.docx
+++ b/Documentation/MoSCoW Analysis.docx
@@ -4,75 +4,6 @@
   <w:body>
     <w:p>
       <w:pPr>
-        <w:spacing w:before="100" w:beforeAutospacing="1" w:after="100" w:afterAutospacing="1" w:line="240" w:lineRule="auto"/>
-        <w:outlineLvl w:val="2"/>
-        <w:rPr>
-          <w:rFonts w:ascii="Times New Roman" w:eastAsia="Times New Roman" w:hAnsi="Times New Roman" w:cs="Times New Roman"/>
-          <w:b/>
-          <w:bCs/>
-          <w:kern w:val="0"/>
-          <w:sz w:val="27"/>
-          <w:szCs w:val="27"/>
-          <w:lang w:eastAsia="en-ZA"/>
-          <w14:ligatures w14:val="none"/>
-        </w:rPr>
-      </w:pPr>
-      <w:r>
-        <w:rPr>
-          <w:rFonts w:ascii="Times New Roman" w:eastAsia="Times New Roman" w:hAnsi="Times New Roman" w:cs="Times New Roman"/>
-          <w:b/>
-          <w:bCs/>
-          <w:kern w:val="0"/>
-          <w:sz w:val="27"/>
-          <w:szCs w:val="27"/>
-          <w:lang w:eastAsia="en-ZA"/>
-          <w14:ligatures w14:val="none"/>
-        </w:rPr>
-        <w:t>MoSCoW Analysis:</w:t>
-      </w:r>
-    </w:p>
-    <w:p>
-      <w:pPr>
-        <w:spacing w:before="100" w:beforeAutospacing="1" w:after="100" w:afterAutospacing="1" w:line="240" w:lineRule="auto"/>
-        <w:outlineLvl w:val="3"/>
-        <w:rPr>
-          <w:rFonts w:ascii="Times New Roman" w:eastAsia="Times New Roman" w:hAnsi="Times New Roman" w:cs="Times New Roman"/>
-          <w:b/>
-          <w:bCs/>
-          <w:kern w:val="0"/>
-          <w:lang w:eastAsia="en-ZA"/>
-          <w14:ligatures w14:val="none"/>
-        </w:rPr>
-      </w:pPr>
-      <w:r>
-        <w:rPr>
-          <w:rFonts w:ascii="Times New Roman" w:eastAsia="Times New Roman" w:hAnsi="Times New Roman" w:cs="Times New Roman"/>
-          <w:b/>
-          <w:bCs/>
-          <w:kern w:val="0"/>
-          <w:lang w:eastAsia="en-ZA"/>
-          <w14:ligatures w14:val="none"/>
-        </w:rPr>
-        <w:t>Must-Have</w:t>
-      </w:r>
-      <w:r>
-        <w:rPr>
-          <w:rFonts w:ascii="Times New Roman" w:eastAsia="Times New Roman" w:hAnsi="Times New Roman" w:cs="Times New Roman"/>
-          <w:b/>
-          <w:bCs/>
-          <w:kern w:val="0"/>
-          <w:lang w:eastAsia="en-ZA"/>
-          <w14:ligatures w14:val="none"/>
-        </w:rPr>
-        <w:t xml:space="preserve"> (Critical for success)</w:t>
-      </w:r>
-    </w:p>
-    <w:p>
-      <w:pPr>
-        <w:numPr>
-          <w:ilvl w:val="0"/>
-          <w:numId w:val="8"/>
-        </w:numPr>
         <w:spacing w:before="100" w:beforeAutospacing="1" w:after="100" w:afterAutospacing="1" w:line="240" w:lineRule="auto"/>
         <w:rPr>
           <w:rFonts w:ascii="Times New Roman" w:eastAsia="Times New Roman" w:hAnsi="Times New Roman" w:cs="Times New Roman"/>
@@ -81,22 +12,1426 @@
           <w14:ligatures w14:val="none"/>
         </w:rPr>
       </w:pPr>
-      <w:r>
-        <w:rPr>
-          <w:rFonts w:ascii="Times New Roman" w:eastAsia="Times New Roman" w:hAnsi="Times New Roman" w:cs="Times New Roman"/>
-          <w:kern w:val="0"/>
-          <w:lang w:eastAsia="en-ZA"/>
-          <w14:ligatures w14:val="none"/>
-        </w:rPr>
-        <w:t>Account Creation &amp; Secure Sign-in</w:t>
-      </w:r>
     </w:p>
+    <w:tbl>
+      <w:tblPr>
+        <w:tblStyle w:val="TableGrid"/>
+        <w:tblW w:w="0" w:type="auto"/>
+        <w:tblLook w:val="04A0" w:firstRow="1" w:lastRow="0" w:firstColumn="1" w:lastColumn="0" w:noHBand="0" w:noVBand="1"/>
+      </w:tblPr>
+      <w:tblGrid>
+        <w:gridCol w:w="1555"/>
+        <w:gridCol w:w="4536"/>
+        <w:gridCol w:w="2925"/>
+      </w:tblGrid>
+      <w:tr>
+        <w:tc>
+          <w:tcPr>
+            <w:tcW w:w="9016" w:type="dxa"/>
+            <w:gridSpan w:val="3"/>
+            <w:tcBorders>
+              <w:bottom w:val="single" w:sz="8" w:space="0" w:color="auto"/>
+            </w:tcBorders>
+            <w:vAlign w:val="center"/>
+          </w:tcPr>
+          <w:p>
+            <w:pPr>
+              <w:spacing w:before="100" w:beforeAutospacing="1" w:after="100" w:afterAutospacing="1" w:line="360" w:lineRule="auto"/>
+              <w:jc w:val="center"/>
+              <w:rPr>
+                <w:rFonts w:ascii="Times New Roman" w:eastAsia="Times New Roman" w:hAnsi="Times New Roman" w:cs="Times New Roman"/>
+                <w:b/>
+                <w:bCs/>
+                <w:kern w:val="0"/>
+                <w:sz w:val="27"/>
+                <w:szCs w:val="27"/>
+                <w:lang w:eastAsia="en-ZA"/>
+                <w14:ligatures w14:val="none"/>
+              </w:rPr>
+            </w:pPr>
+            <w:r>
+              <w:rPr>
+                <w:rFonts w:ascii="Times New Roman" w:eastAsia="Times New Roman" w:hAnsi="Times New Roman" w:cs="Times New Roman"/>
+                <w:b/>
+                <w:bCs/>
+                <w:kern w:val="0"/>
+                <w:sz w:val="27"/>
+                <w:szCs w:val="27"/>
+                <w:lang w:eastAsia="en-ZA"/>
+                <w14:ligatures w14:val="none"/>
+              </w:rPr>
+              <w:t xml:space="preserve">MoSCoW </w:t>
+            </w:r>
+            <w:r>
+              <w:rPr>
+                <w:rFonts w:ascii="Times New Roman" w:eastAsia="Times New Roman" w:hAnsi="Times New Roman" w:cs="Times New Roman"/>
+                <w:b/>
+                <w:bCs/>
+                <w:kern w:val="0"/>
+                <w:sz w:val="27"/>
+                <w:szCs w:val="27"/>
+                <w:lang w:eastAsia="en-ZA"/>
+                <w14:ligatures w14:val="none"/>
+              </w:rPr>
+              <w:t>Analysis</w:t>
+            </w:r>
+          </w:p>
+        </w:tc>
+      </w:tr>
+      <w:tr>
+        <w:tc>
+          <w:tcPr>
+            <w:tcW w:w="1555" w:type="dxa"/>
+            <w:tcBorders>
+              <w:top w:val="single" w:sz="8" w:space="0" w:color="auto"/>
+              <w:left w:val="single" w:sz="8" w:space="0" w:color="auto"/>
+              <w:bottom w:val="single" w:sz="8" w:space="0" w:color="auto"/>
+              <w:right w:val="single" w:sz="8" w:space="0" w:color="auto"/>
+            </w:tcBorders>
+            <w:vAlign w:val="center"/>
+          </w:tcPr>
+          <w:p>
+            <w:pPr>
+              <w:spacing w:before="100" w:beforeAutospacing="1" w:after="100" w:afterAutospacing="1" w:line="360" w:lineRule="auto"/>
+              <w:jc w:val="center"/>
+              <w:rPr>
+                <w:rFonts w:ascii="Times New Roman" w:eastAsia="Times New Roman" w:hAnsi="Times New Roman" w:cs="Times New Roman"/>
+                <w:b/>
+                <w:bCs/>
+                <w:kern w:val="0"/>
+                <w:lang w:eastAsia="en-ZA"/>
+                <w14:ligatures w14:val="none"/>
+              </w:rPr>
+            </w:pPr>
+            <w:r>
+              <w:rPr>
+                <w:rFonts w:ascii="Times New Roman" w:eastAsia="Times New Roman" w:hAnsi="Times New Roman" w:cs="Times New Roman"/>
+                <w:b/>
+                <w:bCs/>
+                <w:kern w:val="0"/>
+                <w:lang w:eastAsia="en-ZA"/>
+                <w14:ligatures w14:val="none"/>
+              </w:rPr>
+              <w:t>Categories</w:t>
+            </w:r>
+          </w:p>
+        </w:tc>
+        <w:tc>
+          <w:tcPr>
+            <w:tcW w:w="4536" w:type="dxa"/>
+            <w:tcBorders>
+              <w:top w:val="single" w:sz="8" w:space="0" w:color="auto"/>
+              <w:left w:val="single" w:sz="8" w:space="0" w:color="auto"/>
+              <w:bottom w:val="single" w:sz="8" w:space="0" w:color="auto"/>
+              <w:right w:val="single" w:sz="8" w:space="0" w:color="auto"/>
+            </w:tcBorders>
+            <w:vAlign w:val="center"/>
+          </w:tcPr>
+          <w:p>
+            <w:pPr>
+              <w:spacing w:before="100" w:beforeAutospacing="1" w:after="100" w:afterAutospacing="1" w:line="360" w:lineRule="auto"/>
+              <w:jc w:val="center"/>
+              <w:rPr>
+                <w:rFonts w:ascii="Times New Roman" w:eastAsia="Times New Roman" w:hAnsi="Times New Roman" w:cs="Times New Roman"/>
+                <w:b/>
+                <w:bCs/>
+                <w:kern w:val="0"/>
+                <w:lang w:eastAsia="en-ZA"/>
+                <w14:ligatures w14:val="none"/>
+              </w:rPr>
+            </w:pPr>
+            <w:r>
+              <w:rPr>
+                <w:rFonts w:ascii="Times New Roman" w:eastAsia="Times New Roman" w:hAnsi="Times New Roman" w:cs="Times New Roman"/>
+                <w:b/>
+                <w:bCs/>
+                <w:kern w:val="0"/>
+                <w:lang w:eastAsia="en-ZA"/>
+                <w14:ligatures w14:val="none"/>
+              </w:rPr>
+              <w:t>Item</w:t>
+            </w:r>
+          </w:p>
+        </w:tc>
+        <w:tc>
+          <w:tcPr>
+            <w:tcW w:w="2925" w:type="dxa"/>
+            <w:tcBorders>
+              <w:top w:val="single" w:sz="8" w:space="0" w:color="auto"/>
+              <w:left w:val="single" w:sz="8" w:space="0" w:color="auto"/>
+              <w:bottom w:val="single" w:sz="8" w:space="0" w:color="auto"/>
+              <w:right w:val="single" w:sz="8" w:space="0" w:color="auto"/>
+            </w:tcBorders>
+            <w:vAlign w:val="center"/>
+          </w:tcPr>
+          <w:p>
+            <w:pPr>
+              <w:spacing w:before="100" w:beforeAutospacing="1" w:after="100" w:afterAutospacing="1" w:line="360" w:lineRule="auto"/>
+              <w:jc w:val="center"/>
+              <w:rPr>
+                <w:rFonts w:ascii="Times New Roman" w:eastAsia="Times New Roman" w:hAnsi="Times New Roman" w:cs="Times New Roman"/>
+                <w:b/>
+                <w:bCs/>
+                <w:kern w:val="0"/>
+                <w:lang w:eastAsia="en-ZA"/>
+                <w14:ligatures w14:val="none"/>
+              </w:rPr>
+            </w:pPr>
+            <w:r>
+              <w:rPr>
+                <w:rFonts w:ascii="Times New Roman" w:eastAsia="Times New Roman" w:hAnsi="Times New Roman" w:cs="Times New Roman"/>
+                <w:b/>
+                <w:bCs/>
+                <w:kern w:val="0"/>
+                <w:lang w:eastAsia="en-ZA"/>
+                <w14:ligatures w14:val="none"/>
+              </w:rPr>
+              <w:t>Completion Progress</w:t>
+            </w:r>
+          </w:p>
+        </w:tc>
+      </w:tr>
+      <w:tr>
+        <w:tc>
+          <w:tcPr>
+            <w:tcW w:w="1555" w:type="dxa"/>
+            <w:vMerge w:val="restart"/>
+            <w:tcBorders>
+              <w:top w:val="single" w:sz="8" w:space="0" w:color="auto"/>
+            </w:tcBorders>
+            <w:vAlign w:val="center"/>
+          </w:tcPr>
+          <w:p>
+            <w:pPr>
+              <w:spacing w:line="360" w:lineRule="auto"/>
+              <w:jc w:val="center"/>
+              <w:rPr>
+                <w:b/>
+                <w:bCs/>
+                <w:lang w:eastAsia="en-ZA"/>
+              </w:rPr>
+            </w:pPr>
+            <w:r>
+              <w:rPr>
+                <w:b/>
+                <w:bCs/>
+                <w:lang w:eastAsia="en-ZA"/>
+              </w:rPr>
+              <w:t>Must-Have</w:t>
+            </w:r>
+          </w:p>
+          <w:p>
+            <w:pPr>
+              <w:spacing w:line="360" w:lineRule="auto"/>
+              <w:jc w:val="center"/>
+              <w:rPr>
+                <w:b/>
+                <w:bCs/>
+                <w:lang w:eastAsia="en-ZA"/>
+              </w:rPr>
+            </w:pPr>
+          </w:p>
+        </w:tc>
+        <w:tc>
+          <w:tcPr>
+            <w:tcW w:w="4536" w:type="dxa"/>
+            <w:tcBorders>
+              <w:top w:val="single" w:sz="8" w:space="0" w:color="auto"/>
+            </w:tcBorders>
+            <w:vAlign w:val="center"/>
+          </w:tcPr>
+          <w:p>
+            <w:pPr>
+              <w:spacing w:before="100" w:beforeAutospacing="1" w:after="100" w:afterAutospacing="1" w:line="360" w:lineRule="auto"/>
+              <w:jc w:val="center"/>
+              <w:rPr>
+                <w:rFonts w:ascii="Times New Roman" w:eastAsia="Times New Roman" w:hAnsi="Times New Roman" w:cs="Times New Roman"/>
+                <w:kern w:val="0"/>
+                <w:lang w:eastAsia="en-ZA"/>
+                <w14:ligatures w14:val="none"/>
+              </w:rPr>
+            </w:pPr>
+            <w:r>
+              <w:rPr>
+                <w:rFonts w:ascii="Times New Roman" w:eastAsia="Times New Roman" w:hAnsi="Times New Roman" w:cs="Times New Roman"/>
+                <w:kern w:val="0"/>
+                <w:lang w:eastAsia="en-ZA"/>
+                <w14:ligatures w14:val="none"/>
+              </w:rPr>
+              <w:t>Account Creation &amp; Secure Sign-in</w:t>
+            </w:r>
+          </w:p>
+        </w:tc>
+        <w:tc>
+          <w:tcPr>
+            <w:tcW w:w="2925" w:type="dxa"/>
+            <w:tcBorders>
+              <w:top w:val="single" w:sz="8" w:space="0" w:color="auto"/>
+            </w:tcBorders>
+            <w:vAlign w:val="center"/>
+          </w:tcPr>
+          <w:p>
+            <w:pPr>
+              <w:spacing w:before="100" w:beforeAutospacing="1" w:after="100" w:afterAutospacing="1" w:line="360" w:lineRule="auto"/>
+              <w:jc w:val="center"/>
+              <w:rPr>
+                <w:rFonts w:ascii="Times New Roman" w:eastAsia="Times New Roman" w:hAnsi="Times New Roman" w:cs="Times New Roman"/>
+                <w:kern w:val="0"/>
+                <w:lang w:eastAsia="en-ZA"/>
+                <w14:ligatures w14:val="none"/>
+              </w:rPr>
+            </w:pPr>
+            <w:r>
+              <w:rPr>
+                <w:rFonts w:ascii="Segoe UI Symbol" w:eastAsia="Times New Roman" w:hAnsi="Segoe UI Symbol" w:cs="Segoe UI Symbol"/>
+                <w:kern w:val="0"/>
+                <w:lang w:eastAsia="en-ZA"/>
+                <w14:ligatures w14:val="none"/>
+              </w:rPr>
+              <w:t>✓</w:t>
+            </w:r>
+          </w:p>
+        </w:tc>
+      </w:tr>
+      <w:tr>
+        <w:tc>
+          <w:tcPr>
+            <w:tcW w:w="1555" w:type="dxa"/>
+            <w:vMerge/>
+            <w:vAlign w:val="center"/>
+          </w:tcPr>
+          <w:p>
+            <w:pPr>
+              <w:spacing w:line="360" w:lineRule="auto"/>
+              <w:jc w:val="center"/>
+              <w:rPr>
+                <w:b/>
+                <w:bCs/>
+                <w:lang w:eastAsia="en-ZA"/>
+              </w:rPr>
+            </w:pPr>
+          </w:p>
+        </w:tc>
+        <w:tc>
+          <w:tcPr>
+            <w:tcW w:w="4536" w:type="dxa"/>
+            <w:vAlign w:val="center"/>
+          </w:tcPr>
+          <w:p>
+            <w:pPr>
+              <w:spacing w:before="100" w:beforeAutospacing="1" w:after="100" w:afterAutospacing="1" w:line="360" w:lineRule="auto"/>
+              <w:jc w:val="center"/>
+              <w:rPr>
+                <w:rFonts w:ascii="Times New Roman" w:eastAsia="Times New Roman" w:hAnsi="Times New Roman" w:cs="Times New Roman"/>
+                <w:kern w:val="0"/>
+                <w:lang w:eastAsia="en-ZA"/>
+                <w14:ligatures w14:val="none"/>
+              </w:rPr>
+            </w:pPr>
+            <w:r>
+              <w:rPr>
+                <w:rFonts w:ascii="Times New Roman" w:eastAsia="Times New Roman" w:hAnsi="Times New Roman" w:cs="Times New Roman"/>
+                <w:kern w:val="0"/>
+                <w:lang w:eastAsia="en-ZA"/>
+                <w14:ligatures w14:val="none"/>
+              </w:rPr>
+              <w:t>File Uploading, Storage, and Downloading</w:t>
+            </w:r>
+          </w:p>
+        </w:tc>
+        <w:tc>
+          <w:tcPr>
+            <w:tcW w:w="2925" w:type="dxa"/>
+            <w:vAlign w:val="center"/>
+          </w:tcPr>
+          <w:p>
+            <w:pPr>
+              <w:spacing w:before="100" w:beforeAutospacing="1" w:after="100" w:afterAutospacing="1" w:line="360" w:lineRule="auto"/>
+              <w:jc w:val="center"/>
+              <w:rPr>
+                <w:rFonts w:ascii="Times New Roman" w:eastAsia="Times New Roman" w:hAnsi="Times New Roman" w:cs="Times New Roman"/>
+                <w:kern w:val="0"/>
+                <w:lang w:eastAsia="en-ZA"/>
+                <w14:ligatures w14:val="none"/>
+              </w:rPr>
+            </w:pPr>
+            <w:r>
+              <w:rPr>
+                <w:rFonts w:ascii="Segoe UI Symbol" w:eastAsia="Times New Roman" w:hAnsi="Segoe UI Symbol" w:cs="Segoe UI Symbol"/>
+                <w:kern w:val="0"/>
+                <w:lang w:eastAsia="en-ZA"/>
+                <w14:ligatures w14:val="none"/>
+              </w:rPr>
+              <w:t>✓</w:t>
+            </w:r>
+          </w:p>
+        </w:tc>
+      </w:tr>
+      <w:tr>
+        <w:tc>
+          <w:tcPr>
+            <w:tcW w:w="1555" w:type="dxa"/>
+            <w:vMerge/>
+            <w:vAlign w:val="center"/>
+          </w:tcPr>
+          <w:p>
+            <w:pPr>
+              <w:spacing w:line="360" w:lineRule="auto"/>
+              <w:jc w:val="center"/>
+              <w:rPr>
+                <w:b/>
+                <w:bCs/>
+                <w:lang w:eastAsia="en-ZA"/>
+              </w:rPr>
+            </w:pPr>
+          </w:p>
+        </w:tc>
+        <w:tc>
+          <w:tcPr>
+            <w:tcW w:w="4536" w:type="dxa"/>
+            <w:vAlign w:val="center"/>
+          </w:tcPr>
+          <w:p>
+            <w:pPr>
+              <w:spacing w:before="100" w:beforeAutospacing="1" w:after="100" w:afterAutospacing="1" w:line="360" w:lineRule="auto"/>
+              <w:jc w:val="center"/>
+              <w:rPr>
+                <w:rFonts w:ascii="Times New Roman" w:eastAsia="Times New Roman" w:hAnsi="Times New Roman" w:cs="Times New Roman"/>
+                <w:kern w:val="0"/>
+                <w:lang w:eastAsia="en-ZA"/>
+                <w14:ligatures w14:val="none"/>
+              </w:rPr>
+            </w:pPr>
+            <w:r>
+              <w:rPr>
+                <w:rFonts w:ascii="Times New Roman" w:eastAsia="Times New Roman" w:hAnsi="Times New Roman" w:cs="Times New Roman"/>
+                <w:kern w:val="0"/>
+                <w:lang w:eastAsia="en-ZA"/>
+                <w14:ligatures w14:val="none"/>
+              </w:rPr>
+              <w:t>File Moderation</w:t>
+            </w:r>
+          </w:p>
+        </w:tc>
+        <w:tc>
+          <w:tcPr>
+            <w:tcW w:w="2925" w:type="dxa"/>
+            <w:vAlign w:val="center"/>
+          </w:tcPr>
+          <w:p>
+            <w:pPr>
+              <w:spacing w:before="100" w:beforeAutospacing="1" w:after="100" w:afterAutospacing="1" w:line="360" w:lineRule="auto"/>
+              <w:jc w:val="center"/>
+              <w:rPr>
+                <w:rFonts w:ascii="Times New Roman" w:eastAsia="Times New Roman" w:hAnsi="Times New Roman" w:cs="Times New Roman"/>
+                <w:kern w:val="0"/>
+                <w:lang w:eastAsia="en-ZA"/>
+                <w14:ligatures w14:val="none"/>
+              </w:rPr>
+            </w:pPr>
+            <w:r>
+              <w:rPr>
+                <w:rFonts w:ascii="Segoe UI Symbol" w:eastAsia="Times New Roman" w:hAnsi="Segoe UI Symbol" w:cs="Segoe UI Symbol"/>
+                <w:kern w:val="0"/>
+                <w:lang w:eastAsia="en-ZA"/>
+                <w14:ligatures w14:val="none"/>
+              </w:rPr>
+              <w:t>✓</w:t>
+            </w:r>
+          </w:p>
+        </w:tc>
+      </w:tr>
+      <w:tr>
+        <w:tc>
+          <w:tcPr>
+            <w:tcW w:w="1555" w:type="dxa"/>
+            <w:vMerge/>
+            <w:vAlign w:val="center"/>
+          </w:tcPr>
+          <w:p>
+            <w:pPr>
+              <w:spacing w:line="360" w:lineRule="auto"/>
+              <w:jc w:val="center"/>
+              <w:rPr>
+                <w:b/>
+                <w:bCs/>
+                <w:lang w:eastAsia="en-ZA"/>
+              </w:rPr>
+            </w:pPr>
+          </w:p>
+        </w:tc>
+        <w:tc>
+          <w:tcPr>
+            <w:tcW w:w="4536" w:type="dxa"/>
+            <w:vAlign w:val="center"/>
+          </w:tcPr>
+          <w:p>
+            <w:pPr>
+              <w:spacing w:before="100" w:beforeAutospacing="1" w:after="100" w:afterAutospacing="1" w:line="360" w:lineRule="auto"/>
+              <w:jc w:val="center"/>
+              <w:rPr>
+                <w:rFonts w:ascii="Times New Roman" w:eastAsia="Times New Roman" w:hAnsi="Times New Roman" w:cs="Times New Roman"/>
+                <w:kern w:val="0"/>
+                <w:lang w:eastAsia="en-ZA"/>
+                <w14:ligatures w14:val="none"/>
+              </w:rPr>
+            </w:pPr>
+            <w:r>
+              <w:rPr>
+                <w:rFonts w:ascii="Times New Roman" w:eastAsia="Times New Roman" w:hAnsi="Times New Roman" w:cs="Times New Roman"/>
+                <w:kern w:val="0"/>
+                <w:lang w:eastAsia="en-ZA"/>
+                <w14:ligatures w14:val="none"/>
+              </w:rPr>
+              <w:t>Document Searching &amp; Tagging</w:t>
+            </w:r>
+          </w:p>
+        </w:tc>
+        <w:tc>
+          <w:tcPr>
+            <w:tcW w:w="2925" w:type="dxa"/>
+            <w:vAlign w:val="center"/>
+          </w:tcPr>
+          <w:p>
+            <w:pPr>
+              <w:spacing w:before="100" w:beforeAutospacing="1" w:after="100" w:afterAutospacing="1" w:line="360" w:lineRule="auto"/>
+              <w:jc w:val="center"/>
+              <w:rPr>
+                <w:rFonts w:ascii="Times New Roman" w:eastAsia="Times New Roman" w:hAnsi="Times New Roman" w:cs="Times New Roman"/>
+                <w:kern w:val="0"/>
+                <w:lang w:eastAsia="en-ZA"/>
+                <w14:ligatures w14:val="none"/>
+              </w:rPr>
+            </w:pPr>
+            <w:r>
+              <w:rPr>
+                <w:rFonts w:ascii="Segoe UI Symbol" w:eastAsia="Times New Roman" w:hAnsi="Segoe UI Symbol" w:cs="Segoe UI Symbol"/>
+                <w:kern w:val="0"/>
+                <w:lang w:eastAsia="en-ZA"/>
+                <w14:ligatures w14:val="none"/>
+              </w:rPr>
+              <w:t>✓</w:t>
+            </w:r>
+          </w:p>
+        </w:tc>
+      </w:tr>
+      <w:tr>
+        <w:tc>
+          <w:tcPr>
+            <w:tcW w:w="1555" w:type="dxa"/>
+            <w:vMerge/>
+            <w:vAlign w:val="center"/>
+          </w:tcPr>
+          <w:p>
+            <w:pPr>
+              <w:spacing w:line="360" w:lineRule="auto"/>
+              <w:jc w:val="center"/>
+              <w:rPr>
+                <w:b/>
+                <w:bCs/>
+                <w:lang w:eastAsia="en-ZA"/>
+              </w:rPr>
+            </w:pPr>
+          </w:p>
+        </w:tc>
+        <w:tc>
+          <w:tcPr>
+            <w:tcW w:w="4536" w:type="dxa"/>
+            <w:vAlign w:val="center"/>
+          </w:tcPr>
+          <w:p>
+            <w:pPr>
+              <w:spacing w:before="100" w:beforeAutospacing="1" w:after="100" w:afterAutospacing="1" w:line="360" w:lineRule="auto"/>
+              <w:jc w:val="center"/>
+              <w:rPr>
+                <w:rFonts w:ascii="Times New Roman" w:eastAsia="Times New Roman" w:hAnsi="Times New Roman" w:cs="Times New Roman"/>
+                <w:kern w:val="0"/>
+                <w:lang w:eastAsia="en-ZA"/>
+                <w14:ligatures w14:val="none"/>
+              </w:rPr>
+            </w:pPr>
+            <w:r>
+              <w:rPr>
+                <w:rFonts w:ascii="Times New Roman" w:eastAsia="Times New Roman" w:hAnsi="Times New Roman" w:cs="Times New Roman"/>
+                <w:kern w:val="0"/>
+                <w:lang w:eastAsia="en-ZA"/>
+                <w14:ligatures w14:val="none"/>
+              </w:rPr>
+              <w:t>Security</w:t>
+            </w:r>
+          </w:p>
+        </w:tc>
+        <w:tc>
+          <w:tcPr>
+            <w:tcW w:w="2925" w:type="dxa"/>
+            <w:vAlign w:val="center"/>
+          </w:tcPr>
+          <w:p>
+            <w:pPr>
+              <w:spacing w:before="100" w:beforeAutospacing="1" w:after="100" w:afterAutospacing="1" w:line="360" w:lineRule="auto"/>
+              <w:jc w:val="center"/>
+              <w:rPr>
+                <w:rFonts w:ascii="Times New Roman" w:eastAsia="Times New Roman" w:hAnsi="Times New Roman" w:cs="Times New Roman"/>
+                <w:kern w:val="0"/>
+                <w:lang w:eastAsia="en-ZA"/>
+                <w14:ligatures w14:val="none"/>
+              </w:rPr>
+            </w:pPr>
+            <w:r>
+              <w:rPr>
+                <w:rFonts w:ascii="Segoe UI Symbol" w:eastAsia="Times New Roman" w:hAnsi="Segoe UI Symbol" w:cs="Segoe UI Symbol"/>
+                <w:kern w:val="0"/>
+                <w:lang w:eastAsia="en-ZA"/>
+                <w14:ligatures w14:val="none"/>
+              </w:rPr>
+              <w:t>✓</w:t>
+            </w:r>
+          </w:p>
+        </w:tc>
+      </w:tr>
+      <w:tr>
+        <w:tc>
+          <w:tcPr>
+            <w:tcW w:w="1555" w:type="dxa"/>
+            <w:vMerge/>
+            <w:vAlign w:val="center"/>
+          </w:tcPr>
+          <w:p>
+            <w:pPr>
+              <w:spacing w:line="360" w:lineRule="auto"/>
+              <w:jc w:val="center"/>
+              <w:rPr>
+                <w:b/>
+                <w:bCs/>
+                <w:lang w:eastAsia="en-ZA"/>
+              </w:rPr>
+            </w:pPr>
+          </w:p>
+        </w:tc>
+        <w:tc>
+          <w:tcPr>
+            <w:tcW w:w="4536" w:type="dxa"/>
+            <w:vAlign w:val="center"/>
+          </w:tcPr>
+          <w:p>
+            <w:pPr>
+              <w:spacing w:before="100" w:beforeAutospacing="1" w:after="100" w:afterAutospacing="1" w:line="360" w:lineRule="auto"/>
+              <w:jc w:val="center"/>
+              <w:rPr>
+                <w:rFonts w:ascii="Times New Roman" w:eastAsia="Times New Roman" w:hAnsi="Times New Roman" w:cs="Times New Roman"/>
+                <w:kern w:val="0"/>
+                <w:lang w:eastAsia="en-ZA"/>
+                <w14:ligatures w14:val="none"/>
+              </w:rPr>
+            </w:pPr>
+            <w:r>
+              <w:rPr>
+                <w:rFonts w:ascii="Times New Roman" w:eastAsia="Times New Roman" w:hAnsi="Times New Roman" w:cs="Times New Roman"/>
+                <w:kern w:val="0"/>
+                <w:lang w:eastAsia="en-ZA"/>
+                <w14:ligatures w14:val="none"/>
+              </w:rPr>
+              <w:t>Backend Data Storage</w:t>
+            </w:r>
+          </w:p>
+        </w:tc>
+        <w:tc>
+          <w:tcPr>
+            <w:tcW w:w="2925" w:type="dxa"/>
+            <w:vAlign w:val="center"/>
+          </w:tcPr>
+          <w:p>
+            <w:pPr>
+              <w:spacing w:before="100" w:beforeAutospacing="1" w:after="100" w:afterAutospacing="1" w:line="360" w:lineRule="auto"/>
+              <w:jc w:val="center"/>
+              <w:rPr>
+                <w:rFonts w:ascii="Times New Roman" w:eastAsia="Times New Roman" w:hAnsi="Times New Roman" w:cs="Times New Roman"/>
+                <w:kern w:val="0"/>
+                <w:lang w:eastAsia="en-ZA"/>
+                <w14:ligatures w14:val="none"/>
+              </w:rPr>
+            </w:pPr>
+            <w:r>
+              <w:rPr>
+                <w:rFonts w:ascii="Segoe UI Symbol" w:eastAsia="Times New Roman" w:hAnsi="Segoe UI Symbol" w:cs="Segoe UI Symbol"/>
+                <w:kern w:val="0"/>
+                <w:lang w:eastAsia="en-ZA"/>
+                <w14:ligatures w14:val="none"/>
+              </w:rPr>
+              <w:t>✓</w:t>
+            </w:r>
+          </w:p>
+        </w:tc>
+      </w:tr>
+      <w:tr>
+        <w:tc>
+          <w:tcPr>
+            <w:tcW w:w="1555" w:type="dxa"/>
+            <w:vMerge w:val="restart"/>
+            <w:vAlign w:val="center"/>
+          </w:tcPr>
+          <w:p>
+            <w:pPr>
+              <w:spacing w:line="360" w:lineRule="auto"/>
+              <w:jc w:val="center"/>
+              <w:rPr>
+                <w:b/>
+                <w:bCs/>
+                <w:lang w:eastAsia="en-ZA"/>
+              </w:rPr>
+            </w:pPr>
+            <w:r>
+              <w:rPr>
+                <w:b/>
+                <w:bCs/>
+                <w:lang w:eastAsia="en-ZA"/>
+              </w:rPr>
+              <w:t>Should Have</w:t>
+            </w:r>
+          </w:p>
+        </w:tc>
+        <w:tc>
+          <w:tcPr>
+            <w:tcW w:w="4536" w:type="dxa"/>
+            <w:vAlign w:val="center"/>
+          </w:tcPr>
+          <w:p>
+            <w:pPr>
+              <w:spacing w:before="100" w:beforeAutospacing="1" w:after="100" w:afterAutospacing="1" w:line="360" w:lineRule="auto"/>
+              <w:jc w:val="center"/>
+              <w:rPr>
+                <w:rFonts w:ascii="Times New Roman" w:eastAsia="Times New Roman" w:hAnsi="Times New Roman" w:cs="Times New Roman"/>
+                <w:kern w:val="0"/>
+                <w:lang w:eastAsia="en-ZA"/>
+                <w14:ligatures w14:val="none"/>
+              </w:rPr>
+            </w:pPr>
+            <w:r>
+              <w:rPr>
+                <w:rFonts w:ascii="Times New Roman" w:eastAsia="Times New Roman" w:hAnsi="Times New Roman" w:cs="Times New Roman"/>
+                <w:kern w:val="0"/>
+                <w:lang w:eastAsia="en-ZA"/>
+                <w14:ligatures w14:val="none"/>
+              </w:rPr>
+              <w:t>Pre-pending Watermark/License to Files</w:t>
+            </w:r>
+          </w:p>
+        </w:tc>
+        <w:tc>
+          <w:tcPr>
+            <w:tcW w:w="2925" w:type="dxa"/>
+            <w:vAlign w:val="center"/>
+          </w:tcPr>
+          <w:p>
+            <w:pPr>
+              <w:spacing w:before="100" w:beforeAutospacing="1" w:after="100" w:afterAutospacing="1" w:line="360" w:lineRule="auto"/>
+              <w:jc w:val="center"/>
+              <w:rPr>
+                <w:rFonts w:ascii="Times New Roman" w:eastAsia="Times New Roman" w:hAnsi="Times New Roman" w:cs="Times New Roman"/>
+                <w:kern w:val="0"/>
+                <w:lang w:eastAsia="en-ZA"/>
+                <w14:ligatures w14:val="none"/>
+              </w:rPr>
+            </w:pPr>
+            <w:r>
+              <w:rPr>
+                <w:rFonts w:ascii="Segoe UI Symbol" w:eastAsia="Times New Roman" w:hAnsi="Segoe UI Symbol" w:cs="Segoe UI Symbol"/>
+                <w:kern w:val="0"/>
+                <w:lang w:eastAsia="en-ZA"/>
+                <w14:ligatures w14:val="none"/>
+              </w:rPr>
+              <w:t>✓</w:t>
+            </w:r>
+          </w:p>
+        </w:tc>
+      </w:tr>
+      <w:tr>
+        <w:tc>
+          <w:tcPr>
+            <w:tcW w:w="1555" w:type="dxa"/>
+            <w:vMerge/>
+            <w:vAlign w:val="center"/>
+          </w:tcPr>
+          <w:p>
+            <w:pPr>
+              <w:spacing w:line="360" w:lineRule="auto"/>
+              <w:jc w:val="center"/>
+              <w:rPr>
+                <w:b/>
+                <w:bCs/>
+                <w:lang w:eastAsia="en-ZA"/>
+              </w:rPr>
+            </w:pPr>
+          </w:p>
+        </w:tc>
+        <w:tc>
+          <w:tcPr>
+            <w:tcW w:w="4536" w:type="dxa"/>
+            <w:vAlign w:val="center"/>
+          </w:tcPr>
+          <w:p>
+            <w:pPr>
+              <w:spacing w:before="100" w:beforeAutospacing="1" w:after="100" w:afterAutospacing="1" w:line="360" w:lineRule="auto"/>
+              <w:jc w:val="center"/>
+              <w:rPr>
+                <w:rFonts w:ascii="Times New Roman" w:eastAsia="Times New Roman" w:hAnsi="Times New Roman" w:cs="Times New Roman"/>
+                <w:kern w:val="0"/>
+                <w:lang w:eastAsia="en-ZA"/>
+                <w14:ligatures w14:val="none"/>
+              </w:rPr>
+            </w:pPr>
+            <w:r>
+              <w:rPr>
+                <w:rFonts w:ascii="Times New Roman" w:eastAsia="Times New Roman" w:hAnsi="Times New Roman" w:cs="Times New Roman"/>
+                <w:kern w:val="0"/>
+                <w:lang w:eastAsia="en-ZA"/>
+                <w14:ligatures w14:val="none"/>
+              </w:rPr>
+              <w:t>Analytics</w:t>
+            </w:r>
+          </w:p>
+        </w:tc>
+        <w:tc>
+          <w:tcPr>
+            <w:tcW w:w="2925" w:type="dxa"/>
+            <w:vAlign w:val="center"/>
+          </w:tcPr>
+          <w:p>
+            <w:pPr>
+              <w:spacing w:before="100" w:beforeAutospacing="1" w:after="100" w:afterAutospacing="1" w:line="360" w:lineRule="auto"/>
+              <w:jc w:val="center"/>
+              <w:rPr>
+                <w:rFonts w:ascii="Times New Roman" w:eastAsia="Times New Roman" w:hAnsi="Times New Roman" w:cs="Times New Roman"/>
+                <w:kern w:val="0"/>
+                <w:lang w:eastAsia="en-ZA"/>
+                <w14:ligatures w14:val="none"/>
+              </w:rPr>
+            </w:pPr>
+            <w:r>
+              <w:rPr>
+                <w:rFonts w:ascii="Segoe UI Symbol" w:eastAsia="Times New Roman" w:hAnsi="Segoe UI Symbol" w:cs="Segoe UI Symbol"/>
+                <w:kern w:val="0"/>
+                <w:lang w:eastAsia="en-ZA"/>
+                <w14:ligatures w14:val="none"/>
+              </w:rPr>
+              <w:t>✗</w:t>
+            </w:r>
+          </w:p>
+        </w:tc>
+      </w:tr>
+      <w:tr>
+        <w:tc>
+          <w:tcPr>
+            <w:tcW w:w="1555" w:type="dxa"/>
+            <w:vMerge/>
+            <w:vAlign w:val="center"/>
+          </w:tcPr>
+          <w:p>
+            <w:pPr>
+              <w:spacing w:line="360" w:lineRule="auto"/>
+              <w:jc w:val="center"/>
+              <w:rPr>
+                <w:b/>
+                <w:bCs/>
+                <w:lang w:eastAsia="en-ZA"/>
+              </w:rPr>
+            </w:pPr>
+          </w:p>
+        </w:tc>
+        <w:tc>
+          <w:tcPr>
+            <w:tcW w:w="4536" w:type="dxa"/>
+            <w:vAlign w:val="center"/>
+          </w:tcPr>
+          <w:p>
+            <w:pPr>
+              <w:spacing w:before="100" w:beforeAutospacing="1" w:after="100" w:afterAutospacing="1" w:line="360" w:lineRule="auto"/>
+              <w:jc w:val="center"/>
+              <w:rPr>
+                <w:rFonts w:ascii="Times New Roman" w:eastAsia="Times New Roman" w:hAnsi="Times New Roman" w:cs="Times New Roman"/>
+                <w:kern w:val="0"/>
+                <w:lang w:eastAsia="en-ZA"/>
+                <w14:ligatures w14:val="none"/>
+              </w:rPr>
+            </w:pPr>
+            <w:r>
+              <w:rPr>
+                <w:rFonts w:ascii="Times New Roman" w:eastAsia="Times New Roman" w:hAnsi="Times New Roman" w:cs="Times New Roman"/>
+                <w:kern w:val="0"/>
+                <w:lang w:eastAsia="en-ZA"/>
+                <w14:ligatures w14:val="none"/>
+              </w:rPr>
+              <w:t>Document Ratings by Users</w:t>
+            </w:r>
+          </w:p>
+        </w:tc>
+        <w:tc>
+          <w:tcPr>
+            <w:tcW w:w="2925" w:type="dxa"/>
+            <w:vAlign w:val="center"/>
+          </w:tcPr>
+          <w:p>
+            <w:pPr>
+              <w:spacing w:before="100" w:beforeAutospacing="1" w:after="100" w:afterAutospacing="1" w:line="360" w:lineRule="auto"/>
+              <w:jc w:val="center"/>
+              <w:rPr>
+                <w:rFonts w:ascii="Times New Roman" w:eastAsia="Times New Roman" w:hAnsi="Times New Roman" w:cs="Times New Roman"/>
+                <w:kern w:val="0"/>
+                <w:lang w:eastAsia="en-ZA"/>
+                <w14:ligatures w14:val="none"/>
+              </w:rPr>
+            </w:pPr>
+            <w:r>
+              <w:rPr>
+                <w:rFonts w:ascii="Segoe UI Symbol" w:eastAsia="Times New Roman" w:hAnsi="Segoe UI Symbol" w:cs="Segoe UI Symbol"/>
+                <w:kern w:val="0"/>
+                <w:lang w:eastAsia="en-ZA"/>
+                <w14:ligatures w14:val="none"/>
+              </w:rPr>
+              <w:t>✗</w:t>
+            </w:r>
+          </w:p>
+        </w:tc>
+      </w:tr>
+      <w:tr>
+        <w:tc>
+          <w:tcPr>
+            <w:tcW w:w="1555" w:type="dxa"/>
+            <w:vMerge/>
+            <w:vAlign w:val="center"/>
+          </w:tcPr>
+          <w:p>
+            <w:pPr>
+              <w:spacing w:line="360" w:lineRule="auto"/>
+              <w:jc w:val="center"/>
+              <w:rPr>
+                <w:b/>
+                <w:bCs/>
+                <w:lang w:eastAsia="en-ZA"/>
+              </w:rPr>
+            </w:pPr>
+          </w:p>
+        </w:tc>
+        <w:tc>
+          <w:tcPr>
+            <w:tcW w:w="4536" w:type="dxa"/>
+            <w:vAlign w:val="center"/>
+          </w:tcPr>
+          <w:p>
+            <w:pPr>
+              <w:spacing w:before="100" w:beforeAutospacing="1" w:after="100" w:afterAutospacing="1" w:line="360" w:lineRule="auto"/>
+              <w:jc w:val="center"/>
+              <w:rPr>
+                <w:rFonts w:ascii="Times New Roman" w:eastAsia="Times New Roman" w:hAnsi="Times New Roman" w:cs="Times New Roman"/>
+                <w:kern w:val="0"/>
+                <w:lang w:eastAsia="en-ZA"/>
+                <w14:ligatures w14:val="none"/>
+              </w:rPr>
+            </w:pPr>
+            <w:r>
+              <w:rPr>
+                <w:rFonts w:ascii="Times New Roman" w:eastAsia="Times New Roman" w:hAnsi="Times New Roman" w:cs="Times New Roman"/>
+                <w:kern w:val="0"/>
+                <w:lang w:eastAsia="en-ZA"/>
+                <w14:ligatures w14:val="none"/>
+              </w:rPr>
+              <w:t>FAQ Page</w:t>
+            </w:r>
+          </w:p>
+        </w:tc>
+        <w:tc>
+          <w:tcPr>
+            <w:tcW w:w="2925" w:type="dxa"/>
+            <w:vAlign w:val="center"/>
+          </w:tcPr>
+          <w:p>
+            <w:pPr>
+              <w:spacing w:before="100" w:beforeAutospacing="1" w:after="100" w:afterAutospacing="1" w:line="360" w:lineRule="auto"/>
+              <w:jc w:val="center"/>
+              <w:rPr>
+                <w:rFonts w:ascii="Times New Roman" w:eastAsia="Times New Roman" w:hAnsi="Times New Roman" w:cs="Times New Roman"/>
+                <w:kern w:val="0"/>
+                <w:lang w:eastAsia="en-ZA"/>
+                <w14:ligatures w14:val="none"/>
+              </w:rPr>
+            </w:pPr>
+            <w:r>
+              <w:rPr>
+                <w:rFonts w:ascii="Segoe UI Symbol" w:eastAsia="Times New Roman" w:hAnsi="Segoe UI Symbol" w:cs="Segoe UI Symbol"/>
+                <w:kern w:val="0"/>
+                <w:lang w:eastAsia="en-ZA"/>
+                <w14:ligatures w14:val="none"/>
+              </w:rPr>
+              <w:t>✓</w:t>
+            </w:r>
+          </w:p>
+        </w:tc>
+      </w:tr>
+      <w:tr>
+        <w:tc>
+          <w:tcPr>
+            <w:tcW w:w="1555" w:type="dxa"/>
+            <w:vMerge w:val="restart"/>
+            <w:vAlign w:val="center"/>
+          </w:tcPr>
+          <w:p>
+            <w:pPr>
+              <w:spacing w:line="360" w:lineRule="auto"/>
+              <w:jc w:val="center"/>
+              <w:rPr>
+                <w:b/>
+                <w:bCs/>
+                <w:lang w:eastAsia="en-ZA"/>
+              </w:rPr>
+            </w:pPr>
+            <w:r>
+              <w:rPr>
+                <w:b/>
+                <w:bCs/>
+                <w:lang w:eastAsia="en-ZA"/>
+              </w:rPr>
+              <w:t>Could Have</w:t>
+            </w:r>
+          </w:p>
+        </w:tc>
+        <w:tc>
+          <w:tcPr>
+            <w:tcW w:w="4536" w:type="dxa"/>
+            <w:vAlign w:val="center"/>
+          </w:tcPr>
+          <w:p>
+            <w:pPr>
+              <w:spacing w:before="100" w:beforeAutospacing="1" w:after="100" w:afterAutospacing="1" w:line="360" w:lineRule="auto"/>
+              <w:jc w:val="center"/>
+              <w:rPr>
+                <w:rFonts w:ascii="Times New Roman" w:eastAsia="Times New Roman" w:hAnsi="Times New Roman" w:cs="Times New Roman"/>
+                <w:kern w:val="0"/>
+                <w:lang w:eastAsia="en-ZA"/>
+                <w14:ligatures w14:val="none"/>
+              </w:rPr>
+            </w:pPr>
+            <w:r>
+              <w:rPr>
+                <w:rFonts w:ascii="Times New Roman" w:eastAsia="Times New Roman" w:hAnsi="Times New Roman" w:cs="Times New Roman"/>
+                <w:kern w:val="0"/>
+                <w:lang w:eastAsia="en-ZA"/>
+                <w14:ligatures w14:val="none"/>
+              </w:rPr>
+              <w:t>Announcements Feature</w:t>
+            </w:r>
+          </w:p>
+        </w:tc>
+        <w:tc>
+          <w:tcPr>
+            <w:tcW w:w="2925" w:type="dxa"/>
+            <w:vAlign w:val="center"/>
+          </w:tcPr>
+          <w:p>
+            <w:pPr>
+              <w:spacing w:before="100" w:beforeAutospacing="1" w:after="100" w:afterAutospacing="1" w:line="360" w:lineRule="auto"/>
+              <w:jc w:val="center"/>
+              <w:rPr>
+                <w:rFonts w:ascii="Times New Roman" w:eastAsia="Times New Roman" w:hAnsi="Times New Roman" w:cs="Times New Roman"/>
+                <w:kern w:val="0"/>
+                <w:lang w:eastAsia="en-ZA"/>
+                <w14:ligatures w14:val="none"/>
+              </w:rPr>
+            </w:pPr>
+            <w:r>
+              <w:rPr>
+                <w:rFonts w:ascii="Segoe UI Symbol" w:eastAsia="Times New Roman" w:hAnsi="Segoe UI Symbol" w:cs="Segoe UI Symbol"/>
+                <w:kern w:val="0"/>
+                <w:lang w:eastAsia="en-ZA"/>
+                <w14:ligatures w14:val="none"/>
+              </w:rPr>
+              <w:t>✓</w:t>
+            </w:r>
+          </w:p>
+        </w:tc>
+      </w:tr>
+      <w:tr>
+        <w:tc>
+          <w:tcPr>
+            <w:tcW w:w="1555" w:type="dxa"/>
+            <w:vMerge/>
+            <w:vAlign w:val="center"/>
+          </w:tcPr>
+          <w:p>
+            <w:pPr>
+              <w:spacing w:line="360" w:lineRule="auto"/>
+              <w:jc w:val="center"/>
+              <w:rPr>
+                <w:b/>
+                <w:bCs/>
+                <w:lang w:eastAsia="en-ZA"/>
+              </w:rPr>
+            </w:pPr>
+          </w:p>
+        </w:tc>
+        <w:tc>
+          <w:tcPr>
+            <w:tcW w:w="4536" w:type="dxa"/>
+            <w:vAlign w:val="center"/>
+          </w:tcPr>
+          <w:p>
+            <w:pPr>
+              <w:spacing w:before="100" w:beforeAutospacing="1" w:after="100" w:afterAutospacing="1" w:line="360" w:lineRule="auto"/>
+              <w:jc w:val="center"/>
+              <w:rPr>
+                <w:rFonts w:ascii="Times New Roman" w:eastAsia="Times New Roman" w:hAnsi="Times New Roman" w:cs="Times New Roman"/>
+                <w:kern w:val="0"/>
+                <w:lang w:eastAsia="en-ZA"/>
+                <w14:ligatures w14:val="none"/>
+              </w:rPr>
+            </w:pPr>
+            <w:r>
+              <w:rPr>
+                <w:rFonts w:ascii="Times New Roman" w:eastAsia="Times New Roman" w:hAnsi="Times New Roman" w:cs="Times New Roman"/>
+                <w:kern w:val="0"/>
+                <w:lang w:eastAsia="en-ZA"/>
+                <w14:ligatures w14:val="none"/>
+              </w:rPr>
+              <w:t>Timetables for Students</w:t>
+            </w:r>
+          </w:p>
+        </w:tc>
+        <w:tc>
+          <w:tcPr>
+            <w:tcW w:w="2925" w:type="dxa"/>
+            <w:vAlign w:val="center"/>
+          </w:tcPr>
+          <w:p>
+            <w:pPr>
+              <w:spacing w:before="100" w:beforeAutospacing="1" w:after="100" w:afterAutospacing="1" w:line="360" w:lineRule="auto"/>
+              <w:jc w:val="center"/>
+              <w:rPr>
+                <w:rFonts w:ascii="Times New Roman" w:eastAsia="Times New Roman" w:hAnsi="Times New Roman" w:cs="Times New Roman"/>
+                <w:kern w:val="0"/>
+                <w:lang w:eastAsia="en-ZA"/>
+                <w14:ligatures w14:val="none"/>
+              </w:rPr>
+            </w:pPr>
+            <w:r>
+              <w:rPr>
+                <w:rFonts w:ascii="Segoe UI Symbol" w:eastAsia="Times New Roman" w:hAnsi="Segoe UI Symbol" w:cs="Segoe UI Symbol"/>
+                <w:kern w:val="0"/>
+                <w:lang w:eastAsia="en-ZA"/>
+                <w14:ligatures w14:val="none"/>
+              </w:rPr>
+              <w:t>✓</w:t>
+            </w:r>
+          </w:p>
+        </w:tc>
+      </w:tr>
+      <w:tr>
+        <w:tc>
+          <w:tcPr>
+            <w:tcW w:w="1555" w:type="dxa"/>
+            <w:vMerge/>
+            <w:vAlign w:val="center"/>
+          </w:tcPr>
+          <w:p>
+            <w:pPr>
+              <w:spacing w:line="360" w:lineRule="auto"/>
+              <w:jc w:val="center"/>
+              <w:rPr>
+                <w:b/>
+                <w:bCs/>
+                <w:lang w:eastAsia="en-ZA"/>
+              </w:rPr>
+            </w:pPr>
+          </w:p>
+        </w:tc>
+        <w:tc>
+          <w:tcPr>
+            <w:tcW w:w="4536" w:type="dxa"/>
+            <w:vAlign w:val="center"/>
+          </w:tcPr>
+          <w:p>
+            <w:pPr>
+              <w:spacing w:before="100" w:beforeAutospacing="1" w:after="100" w:afterAutospacing="1" w:line="360" w:lineRule="auto"/>
+              <w:jc w:val="center"/>
+              <w:rPr>
+                <w:rFonts w:ascii="Times New Roman" w:eastAsia="Times New Roman" w:hAnsi="Times New Roman" w:cs="Times New Roman"/>
+                <w:kern w:val="0"/>
+                <w:lang w:eastAsia="en-ZA"/>
+                <w14:ligatures w14:val="none"/>
+              </w:rPr>
+            </w:pPr>
+            <w:r>
+              <w:rPr>
+                <w:rFonts w:ascii="Times New Roman" w:eastAsia="Times New Roman" w:hAnsi="Times New Roman" w:cs="Times New Roman"/>
+                <w:kern w:val="0"/>
+                <w:lang w:eastAsia="en-ZA"/>
+                <w14:ligatures w14:val="none"/>
+              </w:rPr>
+              <w:t>Assignment Submissions</w:t>
+            </w:r>
+          </w:p>
+        </w:tc>
+        <w:tc>
+          <w:tcPr>
+            <w:tcW w:w="2925" w:type="dxa"/>
+            <w:vAlign w:val="center"/>
+          </w:tcPr>
+          <w:p>
+            <w:pPr>
+              <w:spacing w:before="100" w:beforeAutospacing="1" w:after="100" w:afterAutospacing="1" w:line="360" w:lineRule="auto"/>
+              <w:jc w:val="center"/>
+              <w:rPr>
+                <w:rFonts w:ascii="Times New Roman" w:eastAsia="Times New Roman" w:hAnsi="Times New Roman" w:cs="Times New Roman"/>
+                <w:kern w:val="0"/>
+                <w:lang w:eastAsia="en-ZA"/>
+                <w14:ligatures w14:val="none"/>
+              </w:rPr>
+            </w:pPr>
+            <w:r>
+              <w:rPr>
+                <w:rFonts w:ascii="Segoe UI Symbol" w:eastAsia="Times New Roman" w:hAnsi="Segoe UI Symbol" w:cs="Segoe UI Symbol"/>
+                <w:kern w:val="0"/>
+                <w:lang w:eastAsia="en-ZA"/>
+                <w14:ligatures w14:val="none"/>
+              </w:rPr>
+              <w:t>✗</w:t>
+            </w:r>
+          </w:p>
+        </w:tc>
+      </w:tr>
+      <w:tr>
+        <w:tc>
+          <w:tcPr>
+            <w:tcW w:w="1555" w:type="dxa"/>
+            <w:vMerge w:val="restart"/>
+            <w:vAlign w:val="center"/>
+          </w:tcPr>
+          <w:p>
+            <w:pPr>
+              <w:spacing w:line="360" w:lineRule="auto"/>
+              <w:jc w:val="center"/>
+              <w:rPr>
+                <w:b/>
+                <w:bCs/>
+                <w:lang w:eastAsia="en-ZA"/>
+              </w:rPr>
+            </w:pPr>
+            <w:r>
+              <w:rPr>
+                <w:b/>
+                <w:bCs/>
+                <w:lang w:eastAsia="en-ZA"/>
+              </w:rPr>
+              <w:t>Won't Have</w:t>
+            </w:r>
+          </w:p>
+        </w:tc>
+        <w:tc>
+          <w:tcPr>
+            <w:tcW w:w="4536" w:type="dxa"/>
+            <w:vAlign w:val="center"/>
+          </w:tcPr>
+          <w:p>
+            <w:pPr>
+              <w:spacing w:before="100" w:beforeAutospacing="1" w:after="100" w:afterAutospacing="1" w:line="360" w:lineRule="auto"/>
+              <w:jc w:val="center"/>
+              <w:rPr>
+                <w:rFonts w:ascii="Times New Roman" w:eastAsia="Times New Roman" w:hAnsi="Times New Roman" w:cs="Times New Roman"/>
+                <w:kern w:val="0"/>
+                <w:lang w:eastAsia="en-ZA"/>
+                <w14:ligatures w14:val="none"/>
+              </w:rPr>
+            </w:pPr>
+            <w:r>
+              <w:rPr>
+                <w:rFonts w:ascii="Times New Roman" w:eastAsia="Times New Roman" w:hAnsi="Times New Roman" w:cs="Times New Roman"/>
+                <w:kern w:val="0"/>
+                <w:lang w:eastAsia="en-ZA"/>
+                <w14:ligatures w14:val="none"/>
+              </w:rPr>
+              <w:t>Mobile Application</w:t>
+            </w:r>
+          </w:p>
+        </w:tc>
+        <w:tc>
+          <w:tcPr>
+            <w:tcW w:w="2925" w:type="dxa"/>
+            <w:vAlign w:val="center"/>
+          </w:tcPr>
+          <w:p>
+            <w:pPr>
+              <w:spacing w:before="100" w:beforeAutospacing="1" w:after="100" w:afterAutospacing="1" w:line="360" w:lineRule="auto"/>
+              <w:jc w:val="center"/>
+              <w:rPr>
+                <w:rFonts w:ascii="Times New Roman" w:eastAsia="Times New Roman" w:hAnsi="Times New Roman" w:cs="Times New Roman"/>
+                <w:kern w:val="0"/>
+                <w:lang w:eastAsia="en-ZA"/>
+                <w14:ligatures w14:val="none"/>
+              </w:rPr>
+            </w:pPr>
+            <w:r>
+              <w:rPr>
+                <w:rFonts w:ascii="Segoe UI Symbol" w:eastAsia="Times New Roman" w:hAnsi="Segoe UI Symbol" w:cs="Segoe UI Symbol"/>
+                <w:kern w:val="0"/>
+                <w:lang w:eastAsia="en-ZA"/>
+                <w14:ligatures w14:val="none"/>
+              </w:rPr>
+              <w:t>✗</w:t>
+            </w:r>
+          </w:p>
+        </w:tc>
+      </w:tr>
+      <w:tr>
+        <w:tc>
+          <w:tcPr>
+            <w:tcW w:w="1555" w:type="dxa"/>
+            <w:vMerge/>
+            <w:vAlign w:val="center"/>
+          </w:tcPr>
+          <w:p>
+            <w:pPr>
+              <w:spacing w:before="100" w:beforeAutospacing="1" w:after="100" w:afterAutospacing="1" w:line="360" w:lineRule="auto"/>
+              <w:jc w:val="center"/>
+              <w:rPr>
+                <w:rFonts w:ascii="Times New Roman" w:eastAsia="Times New Roman" w:hAnsi="Times New Roman" w:cs="Times New Roman"/>
+                <w:kern w:val="0"/>
+                <w:lang w:eastAsia="en-ZA"/>
+                <w14:ligatures w14:val="none"/>
+              </w:rPr>
+            </w:pPr>
+          </w:p>
+        </w:tc>
+        <w:tc>
+          <w:tcPr>
+            <w:tcW w:w="4536" w:type="dxa"/>
+            <w:vAlign w:val="center"/>
+          </w:tcPr>
+          <w:p>
+            <w:pPr>
+              <w:spacing w:before="100" w:beforeAutospacing="1" w:after="100" w:afterAutospacing="1" w:line="360" w:lineRule="auto"/>
+              <w:jc w:val="center"/>
+              <w:rPr>
+                <w:rFonts w:ascii="Times New Roman" w:eastAsia="Times New Roman" w:hAnsi="Times New Roman" w:cs="Times New Roman"/>
+                <w:kern w:val="0"/>
+                <w:lang w:eastAsia="en-ZA"/>
+                <w14:ligatures w14:val="none"/>
+              </w:rPr>
+            </w:pPr>
+            <w:r>
+              <w:rPr>
+                <w:rFonts w:ascii="Times New Roman" w:eastAsia="Times New Roman" w:hAnsi="Times New Roman" w:cs="Times New Roman"/>
+                <w:kern w:val="0"/>
+                <w:lang w:eastAsia="en-ZA"/>
+                <w14:ligatures w14:val="none"/>
+              </w:rPr>
+              <w:t>Video Integration</w:t>
+            </w:r>
+          </w:p>
+        </w:tc>
+        <w:tc>
+          <w:tcPr>
+            <w:tcW w:w="2925" w:type="dxa"/>
+            <w:vAlign w:val="center"/>
+          </w:tcPr>
+          <w:p>
+            <w:pPr>
+              <w:spacing w:before="100" w:beforeAutospacing="1" w:after="100" w:afterAutospacing="1" w:line="360" w:lineRule="auto"/>
+              <w:jc w:val="center"/>
+              <w:rPr>
+                <w:rFonts w:ascii="Times New Roman" w:eastAsia="Times New Roman" w:hAnsi="Times New Roman" w:cs="Times New Roman"/>
+                <w:kern w:val="0"/>
+                <w:lang w:eastAsia="en-ZA"/>
+                <w14:ligatures w14:val="none"/>
+              </w:rPr>
+            </w:pPr>
+            <w:r>
+              <w:rPr>
+                <w:rFonts w:ascii="Segoe UI Symbol" w:eastAsia="Times New Roman" w:hAnsi="Segoe UI Symbol" w:cs="Segoe UI Symbol"/>
+                <w:kern w:val="0"/>
+                <w:lang w:eastAsia="en-ZA"/>
+                <w14:ligatures w14:val="none"/>
+              </w:rPr>
+              <w:t>✗</w:t>
+            </w:r>
+          </w:p>
+        </w:tc>
+      </w:tr>
+      <w:tr>
+        <w:tc>
+          <w:tcPr>
+            <w:tcW w:w="1555" w:type="dxa"/>
+            <w:vMerge/>
+            <w:vAlign w:val="center"/>
+          </w:tcPr>
+          <w:p>
+            <w:pPr>
+              <w:spacing w:before="100" w:beforeAutospacing="1" w:after="100" w:afterAutospacing="1" w:line="360" w:lineRule="auto"/>
+              <w:jc w:val="center"/>
+              <w:rPr>
+                <w:rFonts w:ascii="Times New Roman" w:eastAsia="Times New Roman" w:hAnsi="Times New Roman" w:cs="Times New Roman"/>
+                <w:kern w:val="0"/>
+                <w:lang w:eastAsia="en-ZA"/>
+                <w14:ligatures w14:val="none"/>
+              </w:rPr>
+            </w:pPr>
+          </w:p>
+        </w:tc>
+        <w:tc>
+          <w:tcPr>
+            <w:tcW w:w="4536" w:type="dxa"/>
+            <w:vAlign w:val="center"/>
+          </w:tcPr>
+          <w:p>
+            <w:pPr>
+              <w:spacing w:before="100" w:beforeAutospacing="1" w:after="100" w:afterAutospacing="1" w:line="360" w:lineRule="auto"/>
+              <w:jc w:val="center"/>
+              <w:rPr>
+                <w:rFonts w:ascii="Times New Roman" w:eastAsia="Times New Roman" w:hAnsi="Times New Roman" w:cs="Times New Roman"/>
+                <w:kern w:val="0"/>
+                <w:lang w:eastAsia="en-ZA"/>
+                <w14:ligatures w14:val="none"/>
+              </w:rPr>
+            </w:pPr>
+            <w:r>
+              <w:rPr>
+                <w:rFonts w:ascii="Times New Roman" w:eastAsia="Times New Roman" w:hAnsi="Times New Roman" w:cs="Times New Roman"/>
+                <w:kern w:val="0"/>
+                <w:lang w:eastAsia="en-ZA"/>
+                <w14:ligatures w14:val="none"/>
+              </w:rPr>
+              <w:t>Advanced Personalization</w:t>
+            </w:r>
+          </w:p>
+        </w:tc>
+        <w:tc>
+          <w:tcPr>
+            <w:tcW w:w="2925" w:type="dxa"/>
+            <w:vAlign w:val="center"/>
+          </w:tcPr>
+          <w:p>
+            <w:pPr>
+              <w:spacing w:before="100" w:beforeAutospacing="1" w:after="100" w:afterAutospacing="1" w:line="360" w:lineRule="auto"/>
+              <w:jc w:val="center"/>
+              <w:rPr>
+                <w:rFonts w:ascii="Times New Roman" w:eastAsia="Times New Roman" w:hAnsi="Times New Roman" w:cs="Times New Roman"/>
+                <w:kern w:val="0"/>
+                <w:lang w:eastAsia="en-ZA"/>
+                <w14:ligatures w14:val="none"/>
+              </w:rPr>
+            </w:pPr>
+            <w:r>
+              <w:rPr>
+                <w:rFonts w:ascii="Segoe UI Symbol" w:eastAsia="Times New Roman" w:hAnsi="Segoe UI Symbol" w:cs="Segoe UI Symbol"/>
+                <w:kern w:val="0"/>
+                <w:lang w:eastAsia="en-ZA"/>
+                <w14:ligatures w14:val="none"/>
+              </w:rPr>
+              <w:t>✗</w:t>
+            </w:r>
+          </w:p>
+        </w:tc>
+      </w:tr>
+    </w:tbl>
     <w:p>
       <w:pPr>
-        <w:numPr>
-          <w:ilvl w:val="0"/>
-          <w:numId w:val="8"/>
-        </w:numPr>
         <w:spacing w:before="100" w:beforeAutospacing="1" w:after="100" w:afterAutospacing="1" w:line="240" w:lineRule="auto"/>
         <w:rPr>
           <w:rFonts w:ascii="Times New Roman" w:eastAsia="Times New Roman" w:hAnsi="Times New Roman" w:cs="Times New Roman"/>
@@ -105,378 +1440,6 @@
           <w14:ligatures w14:val="none"/>
         </w:rPr>
       </w:pPr>
-      <w:r>
-        <w:rPr>
-          <w:rFonts w:ascii="Times New Roman" w:eastAsia="Times New Roman" w:hAnsi="Times New Roman" w:cs="Times New Roman"/>
-          <w:kern w:val="0"/>
-          <w:lang w:eastAsia="en-ZA"/>
-          <w14:ligatures w14:val="none"/>
-        </w:rPr>
-        <w:t>File Uploading, Storage, and Downloading</w:t>
-      </w:r>
-    </w:p>
-    <w:p>
-      <w:pPr>
-        <w:numPr>
-          <w:ilvl w:val="0"/>
-          <w:numId w:val="8"/>
-        </w:numPr>
-        <w:spacing w:before="100" w:beforeAutospacing="1" w:after="100" w:afterAutospacing="1" w:line="240" w:lineRule="auto"/>
-        <w:rPr>
-          <w:rFonts w:ascii="Times New Roman" w:eastAsia="Times New Roman" w:hAnsi="Times New Roman" w:cs="Times New Roman"/>
-          <w:kern w:val="0"/>
-          <w:lang w:eastAsia="en-ZA"/>
-          <w14:ligatures w14:val="none"/>
-        </w:rPr>
-      </w:pPr>
-      <w:r>
-        <w:rPr>
-          <w:rFonts w:ascii="Times New Roman" w:eastAsia="Times New Roman" w:hAnsi="Times New Roman" w:cs="Times New Roman"/>
-          <w:kern w:val="0"/>
-          <w:lang w:eastAsia="en-ZA"/>
-          <w14:ligatures w14:val="none"/>
-        </w:rPr>
-        <w:t xml:space="preserve">File Moderation </w:t>
-      </w:r>
-    </w:p>
-    <w:p>
-      <w:pPr>
-        <w:numPr>
-          <w:ilvl w:val="0"/>
-          <w:numId w:val="8"/>
-        </w:numPr>
-        <w:spacing w:before="100" w:beforeAutospacing="1" w:after="100" w:afterAutospacing="1" w:line="240" w:lineRule="auto"/>
-        <w:rPr>
-          <w:rFonts w:ascii="Times New Roman" w:eastAsia="Times New Roman" w:hAnsi="Times New Roman" w:cs="Times New Roman"/>
-          <w:kern w:val="0"/>
-          <w:lang w:eastAsia="en-ZA"/>
-          <w14:ligatures w14:val="none"/>
-        </w:rPr>
-      </w:pPr>
-      <w:r>
-        <w:rPr>
-          <w:rFonts w:ascii="Times New Roman" w:eastAsia="Times New Roman" w:hAnsi="Times New Roman" w:cs="Times New Roman"/>
-          <w:kern w:val="0"/>
-          <w:lang w:eastAsia="en-ZA"/>
-          <w14:ligatures w14:val="none"/>
-        </w:rPr>
-        <w:t xml:space="preserve">Document Searching &amp; Tagging </w:t>
-      </w:r>
-    </w:p>
-    <w:p>
-      <w:pPr>
-        <w:numPr>
-          <w:ilvl w:val="0"/>
-          <w:numId w:val="8"/>
-        </w:numPr>
-        <w:spacing w:before="100" w:beforeAutospacing="1" w:after="100" w:afterAutospacing="1" w:line="240" w:lineRule="auto"/>
-        <w:rPr>
-          <w:rFonts w:ascii="Times New Roman" w:eastAsia="Times New Roman" w:hAnsi="Times New Roman" w:cs="Times New Roman"/>
-          <w:kern w:val="0"/>
-          <w:lang w:eastAsia="en-ZA"/>
-          <w14:ligatures w14:val="none"/>
-        </w:rPr>
-      </w:pPr>
-      <w:r>
-        <w:rPr>
-          <w:rFonts w:ascii="Times New Roman" w:eastAsia="Times New Roman" w:hAnsi="Times New Roman" w:cs="Times New Roman"/>
-          <w:kern w:val="0"/>
-          <w:lang w:eastAsia="en-ZA"/>
-          <w14:ligatures w14:val="none"/>
-        </w:rPr>
-        <w:t xml:space="preserve">Security </w:t>
-      </w:r>
-    </w:p>
-    <w:p>
-      <w:pPr>
-        <w:numPr>
-          <w:ilvl w:val="0"/>
-          <w:numId w:val="8"/>
-        </w:numPr>
-        <w:spacing w:before="100" w:beforeAutospacing="1" w:after="100" w:afterAutospacing="1" w:line="240" w:lineRule="auto"/>
-        <w:rPr>
-          <w:rFonts w:ascii="Times New Roman" w:eastAsia="Times New Roman" w:hAnsi="Times New Roman" w:cs="Times New Roman"/>
-          <w:kern w:val="0"/>
-          <w:lang w:eastAsia="en-ZA"/>
-          <w14:ligatures w14:val="none"/>
-        </w:rPr>
-      </w:pPr>
-      <w:r>
-        <w:rPr>
-          <w:rFonts w:ascii="Times New Roman" w:eastAsia="Times New Roman" w:hAnsi="Times New Roman" w:cs="Times New Roman"/>
-          <w:kern w:val="0"/>
-          <w:lang w:eastAsia="en-ZA"/>
-          <w14:ligatures w14:val="none"/>
-        </w:rPr>
-        <w:t xml:space="preserve">Backend Data Storage </w:t>
-      </w:r>
-    </w:p>
-    <w:p>
-      <w:pPr>
-        <w:spacing w:before="100" w:beforeAutospacing="1" w:after="100" w:afterAutospacing="1" w:line="240" w:lineRule="auto"/>
-        <w:outlineLvl w:val="3"/>
-        <w:rPr>
-          <w:rFonts w:ascii="Times New Roman" w:eastAsia="Times New Roman" w:hAnsi="Times New Roman" w:cs="Times New Roman"/>
-          <w:b/>
-          <w:bCs/>
-          <w:kern w:val="0"/>
-          <w:lang w:eastAsia="en-ZA"/>
-          <w14:ligatures w14:val="none"/>
-        </w:rPr>
-      </w:pPr>
-      <w:r>
-        <w:rPr>
-          <w:rFonts w:ascii="Times New Roman" w:eastAsia="Times New Roman" w:hAnsi="Times New Roman" w:cs="Times New Roman"/>
-          <w:b/>
-          <w:bCs/>
-          <w:kern w:val="0"/>
-          <w:lang w:eastAsia="en-ZA"/>
-          <w14:ligatures w14:val="none"/>
-        </w:rPr>
-        <w:t>Should Have (Important, but not immediately necessary)</w:t>
-      </w:r>
-    </w:p>
-    <w:p>
-      <w:pPr>
-        <w:numPr>
-          <w:ilvl w:val="0"/>
-          <w:numId w:val="9"/>
-        </w:numPr>
-        <w:spacing w:before="100" w:beforeAutospacing="1" w:after="100" w:afterAutospacing="1" w:line="240" w:lineRule="auto"/>
-        <w:rPr>
-          <w:rFonts w:ascii="Times New Roman" w:eastAsia="Times New Roman" w:hAnsi="Times New Roman" w:cs="Times New Roman"/>
-          <w:kern w:val="0"/>
-          <w:lang w:eastAsia="en-ZA"/>
-          <w14:ligatures w14:val="none"/>
-        </w:rPr>
-      </w:pPr>
-      <w:r>
-        <w:rPr>
-          <w:rFonts w:ascii="Times New Roman" w:eastAsia="Times New Roman" w:hAnsi="Times New Roman" w:cs="Times New Roman"/>
-          <w:kern w:val="0"/>
-          <w:lang w:eastAsia="en-ZA"/>
-          <w14:ligatures w14:val="none"/>
-        </w:rPr>
-        <w:t>Pre-pending Watermark/License to Files</w:t>
-      </w:r>
-    </w:p>
-    <w:p>
-      <w:pPr>
-        <w:numPr>
-          <w:ilvl w:val="0"/>
-          <w:numId w:val="9"/>
-        </w:numPr>
-        <w:spacing w:before="100" w:beforeAutospacing="1" w:after="100" w:afterAutospacing="1" w:line="240" w:lineRule="auto"/>
-        <w:rPr>
-          <w:rFonts w:ascii="Times New Roman" w:eastAsia="Times New Roman" w:hAnsi="Times New Roman" w:cs="Times New Roman"/>
-          <w:kern w:val="0"/>
-          <w:lang w:eastAsia="en-ZA"/>
-          <w14:ligatures w14:val="none"/>
-        </w:rPr>
-      </w:pPr>
-      <w:r>
-        <w:rPr>
-          <w:rFonts w:ascii="Times New Roman" w:eastAsia="Times New Roman" w:hAnsi="Times New Roman" w:cs="Times New Roman"/>
-          <w:kern w:val="0"/>
-          <w:lang w:eastAsia="en-ZA"/>
-          <w14:ligatures w14:val="none"/>
-        </w:rPr>
-        <w:t xml:space="preserve">Analytics </w:t>
-      </w:r>
-    </w:p>
-    <w:p>
-      <w:pPr>
-        <w:numPr>
-          <w:ilvl w:val="0"/>
-          <w:numId w:val="9"/>
-        </w:numPr>
-        <w:spacing w:before="100" w:beforeAutospacing="1" w:after="100" w:afterAutospacing="1" w:line="240" w:lineRule="auto"/>
-        <w:rPr>
-          <w:rFonts w:ascii="Times New Roman" w:eastAsia="Times New Roman" w:hAnsi="Times New Roman" w:cs="Times New Roman"/>
-          <w:kern w:val="0"/>
-          <w:lang w:eastAsia="en-ZA"/>
-          <w14:ligatures w14:val="none"/>
-        </w:rPr>
-      </w:pPr>
-      <w:r>
-        <w:rPr>
-          <w:rFonts w:ascii="Times New Roman" w:eastAsia="Times New Roman" w:hAnsi="Times New Roman" w:cs="Times New Roman"/>
-          <w:kern w:val="0"/>
-          <w:lang w:eastAsia="en-ZA"/>
-          <w14:ligatures w14:val="none"/>
-        </w:rPr>
-        <w:t>Document Ratings by Users</w:t>
-      </w:r>
-    </w:p>
-    <w:p>
-      <w:pPr>
-        <w:numPr>
-          <w:ilvl w:val="0"/>
-          <w:numId w:val="9"/>
-        </w:numPr>
-        <w:spacing w:before="100" w:beforeAutospacing="1" w:after="100" w:afterAutospacing="1" w:line="240" w:lineRule="auto"/>
-        <w:rPr>
-          <w:rFonts w:ascii="Times New Roman" w:eastAsia="Times New Roman" w:hAnsi="Times New Roman" w:cs="Times New Roman"/>
-          <w:kern w:val="0"/>
-          <w:lang w:eastAsia="en-ZA"/>
-          <w14:ligatures w14:val="none"/>
-        </w:rPr>
-      </w:pPr>
-      <w:r>
-        <w:rPr>
-          <w:rFonts w:ascii="Times New Roman" w:eastAsia="Times New Roman" w:hAnsi="Times New Roman" w:cs="Times New Roman"/>
-          <w:kern w:val="0"/>
-          <w:lang w:eastAsia="en-ZA"/>
-          <w14:ligatures w14:val="none"/>
-        </w:rPr>
-        <w:t>FAQ Page</w:t>
-      </w:r>
-    </w:p>
-    <w:p>
-      <w:pPr>
-        <w:spacing w:before="100" w:beforeAutospacing="1" w:after="100" w:afterAutospacing="1" w:line="240" w:lineRule="auto"/>
-        <w:outlineLvl w:val="3"/>
-        <w:rPr>
-          <w:rFonts w:ascii="Times New Roman" w:eastAsia="Times New Roman" w:hAnsi="Times New Roman" w:cs="Times New Roman"/>
-          <w:b/>
-          <w:bCs/>
-          <w:kern w:val="0"/>
-          <w:lang w:eastAsia="en-ZA"/>
-          <w14:ligatures w14:val="none"/>
-        </w:rPr>
-      </w:pPr>
-      <w:r>
-        <w:rPr>
-          <w:rFonts w:ascii="Times New Roman" w:eastAsia="Times New Roman" w:hAnsi="Times New Roman" w:cs="Times New Roman"/>
-          <w:b/>
-          <w:bCs/>
-          <w:kern w:val="0"/>
-          <w:lang w:eastAsia="en-ZA"/>
-          <w14:ligatures w14:val="none"/>
-        </w:rPr>
-        <w:t>Could Have (Nice to have but not essential)</w:t>
-      </w:r>
-    </w:p>
-    <w:p>
-      <w:pPr>
-        <w:numPr>
-          <w:ilvl w:val="0"/>
-          <w:numId w:val="10"/>
-        </w:numPr>
-        <w:spacing w:before="100" w:beforeAutospacing="1" w:after="100" w:afterAutospacing="1" w:line="240" w:lineRule="auto"/>
-        <w:rPr>
-          <w:rFonts w:ascii="Times New Roman" w:eastAsia="Times New Roman" w:hAnsi="Times New Roman" w:cs="Times New Roman"/>
-          <w:kern w:val="0"/>
-          <w:lang w:eastAsia="en-ZA"/>
-          <w14:ligatures w14:val="none"/>
-        </w:rPr>
-      </w:pPr>
-      <w:r>
-        <w:rPr>
-          <w:rFonts w:ascii="Times New Roman" w:eastAsia="Times New Roman" w:hAnsi="Times New Roman" w:cs="Times New Roman"/>
-          <w:kern w:val="0"/>
-          <w:lang w:eastAsia="en-ZA"/>
-          <w14:ligatures w14:val="none"/>
-        </w:rPr>
-        <w:t>Announcements Feature</w:t>
-      </w:r>
-    </w:p>
-    <w:p>
-      <w:pPr>
-        <w:numPr>
-          <w:ilvl w:val="0"/>
-          <w:numId w:val="10"/>
-        </w:numPr>
-        <w:spacing w:before="100" w:beforeAutospacing="1" w:after="100" w:afterAutospacing="1" w:line="240" w:lineRule="auto"/>
-        <w:rPr>
-          <w:rFonts w:ascii="Times New Roman" w:eastAsia="Times New Roman" w:hAnsi="Times New Roman" w:cs="Times New Roman"/>
-          <w:kern w:val="0"/>
-          <w:lang w:eastAsia="en-ZA"/>
-          <w14:ligatures w14:val="none"/>
-        </w:rPr>
-      </w:pPr>
-      <w:r>
-        <w:rPr>
-          <w:rFonts w:ascii="Times New Roman" w:eastAsia="Times New Roman" w:hAnsi="Times New Roman" w:cs="Times New Roman"/>
-          <w:kern w:val="0"/>
-          <w:lang w:eastAsia="en-ZA"/>
-          <w14:ligatures w14:val="none"/>
-        </w:rPr>
-        <w:t>Timetables for Students</w:t>
-      </w:r>
-    </w:p>
-    <w:p>
-      <w:pPr>
-        <w:numPr>
-          <w:ilvl w:val="0"/>
-          <w:numId w:val="10"/>
-        </w:numPr>
-        <w:spacing w:before="100" w:beforeAutospacing="1" w:after="100" w:afterAutospacing="1" w:line="240" w:lineRule="auto"/>
-        <w:rPr>
-          <w:rFonts w:ascii="Times New Roman" w:eastAsia="Times New Roman" w:hAnsi="Times New Roman" w:cs="Times New Roman"/>
-          <w:kern w:val="0"/>
-          <w:lang w:eastAsia="en-ZA"/>
-          <w14:ligatures w14:val="none"/>
-        </w:rPr>
-      </w:pPr>
-      <w:r>
-        <w:rPr>
-          <w:rFonts w:ascii="Times New Roman" w:eastAsia="Times New Roman" w:hAnsi="Times New Roman" w:cs="Times New Roman"/>
-          <w:kern w:val="0"/>
-          <w:lang w:eastAsia="en-ZA"/>
-          <w14:ligatures w14:val="none"/>
-        </w:rPr>
-        <w:t>Mobile Application</w:t>
-      </w:r>
-    </w:p>
-    <w:p>
-      <w:pPr>
-        <w:spacing w:before="100" w:beforeAutospacing="1" w:after="100" w:afterAutospacing="1" w:line="240" w:lineRule="auto"/>
-        <w:outlineLvl w:val="3"/>
-        <w:rPr>
-          <w:rFonts w:ascii="Times New Roman" w:eastAsia="Times New Roman" w:hAnsi="Times New Roman" w:cs="Times New Roman"/>
-          <w:b/>
-          <w:bCs/>
-          <w:kern w:val="0"/>
-          <w:lang w:eastAsia="en-ZA"/>
-          <w14:ligatures w14:val="none"/>
-        </w:rPr>
-      </w:pPr>
-      <w:r>
-        <w:rPr>
-          <w:rFonts w:ascii="Times New Roman" w:eastAsia="Times New Roman" w:hAnsi="Times New Roman" w:cs="Times New Roman"/>
-          <w:b/>
-          <w:bCs/>
-          <w:kern w:val="0"/>
-          <w:lang w:eastAsia="en-ZA"/>
-          <w14:ligatures w14:val="none"/>
-        </w:rPr>
-        <w:t xml:space="preserve">Won't Have (this time) </w:t>
-      </w:r>
-    </w:p>
-    <w:p>
-      <w:pPr>
-        <w:numPr>
-          <w:ilvl w:val="0"/>
-          <w:numId w:val="11"/>
-        </w:numPr>
-        <w:spacing w:before="100" w:beforeAutospacing="1" w:after="100" w:afterAutospacing="1" w:line="240" w:lineRule="auto"/>
-        <w:rPr>
-          <w:rFonts w:ascii="Times New Roman" w:eastAsia="Times New Roman" w:hAnsi="Times New Roman" w:cs="Times New Roman"/>
-          <w:kern w:val="0"/>
-          <w:lang w:eastAsia="en-ZA"/>
-          <w14:ligatures w14:val="none"/>
-        </w:rPr>
-      </w:pPr>
-      <w:r>
-        <w:rPr>
-          <w:rFonts w:ascii="Times New Roman" w:eastAsia="Times New Roman" w:hAnsi="Times New Roman" w:cs="Times New Roman"/>
-          <w:kern w:val="0"/>
-          <w:lang w:eastAsia="en-ZA"/>
-          <w14:ligatures w14:val="none"/>
-        </w:rPr>
-        <w:t xml:space="preserve">UI Enhancements </w:t>
-      </w:r>
     </w:p>
     <w:p/>
     <w:sectPr>
@@ -2971,6 +3934,25 @@
       <w:spacing w:val="5"/>
     </w:rPr>
   </w:style>
+  <w:style w:type="table" w:styleId="TableGrid">
+    <w:name w:val="Table Grid"/>
+    <w:basedOn w:val="TableNormal"/>
+    <w:uiPriority w:val="39"/>
+    <w:rsid w:val="0071215A"/>
+    <w:pPr>
+      <w:spacing w:after="0" w:line="240" w:lineRule="auto"/>
+    </w:pPr>
+    <w:tblPr>
+      <w:tblBorders>
+        <w:top w:val="single" w:sz="4" w:space="0" w:color="auto"/>
+        <w:left w:val="single" w:sz="4" w:space="0" w:color="auto"/>
+        <w:bottom w:val="single" w:sz="4" w:space="0" w:color="auto"/>
+        <w:right w:val="single" w:sz="4" w:space="0" w:color="auto"/>
+        <w:insideH w:val="single" w:sz="4" w:space="0" w:color="auto"/>
+        <w:insideV w:val="single" w:sz="4" w:space="0" w:color="auto"/>
+      </w:tblBorders>
+    </w:tblPr>
+  </w:style>
 </w:styles>
 </file>
 

</xml_diff>